<commit_message>
Update site before publish
</commit_message>
<xml_diff>
--- a/_site/assignment03-juliovargas.docx
+++ b/_site/assignment03-juliovargas.docx
@@ -1242,17 +1242,6 @@
           <w:rStyle w:val="NormalTok"/>
         </w:rPr>
         <w:t xml:space="preserve">fig</w:t>
-      </w:r>
-    </w:p>
-    <w:p>
-      <w:pPr>
-        <w:pStyle w:val="SourceCode"/>
-      </w:pPr>
-      <w:r>
-        <w:rPr>
-          <w:rStyle w:val="VerbatimChar"/>
-        </w:rPr>
-        <w:t xml:space="preserve">[Stage 21:&gt;                                                         (0 + 1) / 1]                                                                                </w:t>
       </w:r>
     </w:p>
     <w:p>
@@ -5801,7 +5790,7 @@
         <w:rPr>
           <w:rStyle w:val="VerbatimChar"/>
         </w:rPr>
-        <w:t xml:space="preserve">[Stage 37:&gt;                                                         (0 + 1) / 1]                                                                                </w:t>
+        <w:t xml:space="preserve">[Stage 117:&gt;                                                        (0 + 1) / 1]                                                                                </w:t>
       </w:r>
     </w:p>
     <w:tbl>

</xml_diff>

<commit_message>
added gh pages check
</commit_message>
<xml_diff>
--- a/_site/assignment03-juliovargas.docx
+++ b/_site/assignment03-juliovargas.docx
@@ -1242,17 +1242,6 @@
           <w:rStyle w:val="NormalTok"/>
         </w:rPr>
         <w:t xml:space="preserve">fig</w:t>
-      </w:r>
-    </w:p>
-    <w:p>
-      <w:pPr>
-        <w:pStyle w:val="SourceCode"/>
-      </w:pPr>
-      <w:r>
-        <w:rPr>
-          <w:rStyle w:val="VerbatimChar"/>
-        </w:rPr>
-        <w:t xml:space="preserve">[Stage 21:&gt;                                                         (0 + 1) / 1]                                                                                </w:t>
       </w:r>
     </w:p>
     <w:p>
@@ -5801,7 +5790,7 @@
         <w:rPr>
           <w:rStyle w:val="VerbatimChar"/>
         </w:rPr>
-        <w:t xml:space="preserve">[Stage 37:&gt;                                                         (0 + 1) / 1]                                                                                </w:t>
+        <w:t xml:space="preserve">[Stage 97:&gt;                                                         (0 + 1) / 1]                                                                                </w:t>
       </w:r>
     </w:p>
     <w:tbl>

</xml_diff>